<commit_message>
Added 2.1 and the subsections of
</commit_message>
<xml_diff>
--- a/RequirementsDoc/UseCases.docx
+++ b/RequirementsDoc/UseCases.docx
@@ -113,7 +113,19 @@
         <w:t xml:space="preserve"> joined the game and has the</w:t>
       </w:r>
       <w:r>
-        <w:t xml:space="preserve"> join key, server is </w:t>
+        <w:t xml:space="preserve"> join key, server </w:t>
+      </w:r>
+      <w:r>
+        <w:tab/>
+      </w:r>
+      <w:r>
+        <w:tab/>
+      </w:r>
+      <w:r>
+        <w:tab/>
+      </w:r>
+      <w:r>
+        <w:t xml:space="preserve">is </w:t>
       </w:r>
       <w:r>
         <w:t>ready for</w:t>
@@ -455,6 +467,19 @@
         <w:t>, must have a valid join key</w:t>
       </w:r>
       <w:r>
+        <w:t xml:space="preserve"> to an active </w:t>
+      </w:r>
+      <w:r>
+        <w:tab/>
+      </w:r>
+      <w:r>
+        <w:tab/>
+      </w:r>
+      <w:r>
+        <w:tab/>
+        <w:t>game</w:t>
+      </w:r>
+      <w:r>
         <w:t>.</w:t>
       </w:r>
     </w:p>
@@ -2480,23 +2505,270 @@
           <w:numId w:val="8"/>
         </w:numPr>
       </w:pPr>
+      <w:r>
+        <w:t>Player clicks “Close” button.</w:t>
+      </w:r>
+    </w:p>
+    <w:p>
+      <w:pPr>
+        <w:pStyle w:val="ListParagraph"/>
+        <w:numPr>
+          <w:ilvl w:val="0"/>
+          <w:numId w:val="8"/>
+        </w:numPr>
+      </w:pPr>
+      <w:r>
+        <w:t>System closes the pop-up instruction window.</w:t>
+      </w:r>
+    </w:p>
+    <w:p>
+      <w:pPr>
+        <w:rPr>
+          <w:b/>
+        </w:rPr>
+      </w:pPr>
+      <w:r>
+        <w:rPr>
+          <w:b/>
+        </w:rPr>
+        <w:t>Extensions</w:t>
+      </w:r>
+    </w:p>
+    <w:p>
+      <w:r>
+        <w:t xml:space="preserve">     None</w:t>
+      </w:r>
+    </w:p>
+    <w:p/>
+    <w:p/>
+    <w:p/>
+    <w:p/>
+    <w:p/>
+    <w:p/>
+    <w:p/>
+    <w:p/>
+    <w:p/>
+    <w:p/>
+    <w:p/>
+    <w:p/>
+    <w:p/>
+    <w:p/>
+    <w:p/>
+    <w:p>
+      <w:r>
+        <w:rPr>
+          <w:b/>
+        </w:rPr>
+        <w:lastRenderedPageBreak/>
+        <w:t xml:space="preserve">Use Case </w:t>
+      </w:r>
+      <w:r>
+        <w:rPr>
+          <w:b/>
+        </w:rPr>
+        <w:t>9</w:t>
+      </w:r>
+      <w:r>
+        <w:rPr>
+          <w:b/>
+        </w:rPr>
+        <w:t>:</w:t>
+      </w:r>
+      <w:r>
+        <w:t xml:space="preserve"> </w:t>
+      </w:r>
+      <w:r>
+        <w:t>Player drops out.</w:t>
+      </w:r>
+    </w:p>
+    <w:p>
+      <w:r>
+        <w:rPr>
+          <w:b/>
+        </w:rPr>
+        <w:t>Context of use:</w:t>
+      </w:r>
+      <w:r>
+        <w:t xml:space="preserve"> Player </w:t>
+      </w:r>
+      <w:r>
+        <w:t>exits program while in an active game</w:t>
+      </w:r>
+      <w:r>
+        <w:t>.</w:t>
+      </w:r>
+    </w:p>
+    <w:p>
+      <w:r>
+        <w:rPr>
+          <w:b/>
+        </w:rPr>
+        <w:t>Level:</w:t>
+      </w:r>
+      <w:r>
+        <w:t xml:space="preserve"> User-goal</w:t>
+      </w:r>
+    </w:p>
+    <w:p>
+      <w:r>
+        <w:rPr>
+          <w:b/>
+        </w:rPr>
+        <w:t>Primary Actor:</w:t>
+      </w:r>
+      <w:r>
+        <w:t xml:space="preserve"> Player (Both active and inactive)</w:t>
+      </w:r>
+    </w:p>
+    <w:p>
+      <w:r>
+        <w:rPr>
+          <w:b/>
+        </w:rPr>
+        <w:t>Precondition:</w:t>
+      </w:r>
+      <w:r>
+        <w:t xml:space="preserve"> None</w:t>
+      </w:r>
+    </w:p>
+    <w:p>
+      <w:r>
+        <w:rPr>
+          <w:b/>
+        </w:rPr>
+        <w:t>Success End Condition:</w:t>
+      </w:r>
+      <w:r>
+        <w:t xml:space="preserve"> Player can look at discard pile.</w:t>
+      </w:r>
+    </w:p>
+    <w:p>
+      <w:r>
+        <w:rPr>
+          <w:b/>
+        </w:rPr>
+        <w:t>Failed End Protection:</w:t>
+      </w:r>
+      <w:r>
+        <w:t xml:space="preserve"> None</w:t>
+      </w:r>
+    </w:p>
+    <w:p>
+      <w:r>
+        <w:rPr>
+          <w:b/>
+        </w:rPr>
+        <w:t>Trigger:</w:t>
+      </w:r>
+      <w:r>
+        <w:t xml:space="preserve"> User decides to look at discard pile.</w:t>
+      </w:r>
+    </w:p>
+    <w:p>
+      <w:pPr>
+        <w:rPr>
+          <w:b/>
+        </w:rPr>
+      </w:pPr>
+      <w:r>
+        <w:rPr>
+          <w:b/>
+        </w:rPr>
+        <w:t>Main Success Scenario</w:t>
+      </w:r>
+    </w:p>
+    <w:p>
+      <w:pPr>
+        <w:pStyle w:val="ListParagraph"/>
+        <w:numPr>
+          <w:ilvl w:val="0"/>
+          <w:numId w:val="9"/>
+        </w:numPr>
+        <w:spacing w:line="256" w:lineRule="auto"/>
+      </w:pPr>
+      <w:r>
+        <w:t>Player clicks “</w:t>
+      </w:r>
+      <w:r>
+        <w:t>Close</w:t>
+      </w:r>
+      <w:r>
+        <w:t>”.</w:t>
+      </w:r>
+    </w:p>
+    <w:p>
+      <w:pPr>
+        <w:pStyle w:val="ListParagraph"/>
+        <w:numPr>
+          <w:ilvl w:val="0"/>
+          <w:numId w:val="9"/>
+        </w:numPr>
+        <w:spacing w:line="256" w:lineRule="auto"/>
+      </w:pPr>
+      <w:r>
+        <w:t xml:space="preserve">System </w:t>
+      </w:r>
+      <w:r>
+        <w:t>closes the players program.</w:t>
+      </w:r>
+    </w:p>
+    <w:p>
+      <w:pPr>
+        <w:pStyle w:val="ListParagraph"/>
+        <w:numPr>
+          <w:ilvl w:val="0"/>
+          <w:numId w:val="9"/>
+        </w:numPr>
+        <w:spacing w:line="256" w:lineRule="auto"/>
+      </w:pPr>
+      <w:r>
+        <w:t xml:space="preserve">Other players are moved back to main menu, game is ended, server is </w:t>
+      </w:r>
+      <w:proofErr w:type="gramStart"/>
+      <w:r>
+        <w:t>closed</w:t>
+      </w:r>
+      <w:proofErr w:type="gramEnd"/>
+      <w:r>
+        <w:t xml:space="preserve"> and other players are</w:t>
+      </w:r>
+      <w:r>
+        <w:t xml:space="preserve"> shown the </w:t>
+      </w:r>
+      <w:r>
+        <w:t>score</w:t>
+      </w:r>
+      <w:r>
+        <w:t xml:space="preserve"> screen</w:t>
+      </w:r>
+      <w:r>
+        <w:t>.</w:t>
+      </w:r>
+    </w:p>
+    <w:p>
+      <w:pPr>
+        <w:pStyle w:val="ListParagraph"/>
+        <w:numPr>
+          <w:ilvl w:val="0"/>
+          <w:numId w:val="9"/>
+        </w:numPr>
+        <w:spacing w:line="256" w:lineRule="auto"/>
+      </w:pPr>
+      <w:r>
+        <w:t>Other players click “Close” on score screen.</w:t>
+      </w:r>
+    </w:p>
+    <w:p>
+      <w:pPr>
+        <w:pStyle w:val="ListParagraph"/>
+        <w:numPr>
+          <w:ilvl w:val="0"/>
+          <w:numId w:val="9"/>
+        </w:numPr>
+        <w:spacing w:line="256" w:lineRule="auto"/>
+      </w:pPr>
       <w:bookmarkStart w:id="0" w:name="_GoBack"/>
-      <w:r>
-        <w:t>Player clicks “Close” button.</w:t>
-      </w:r>
-    </w:p>
-    <w:bookmarkEnd w:id="0"/>
-    <w:p>
-      <w:pPr>
-        <w:pStyle w:val="ListParagraph"/>
-        <w:numPr>
-          <w:ilvl w:val="0"/>
-          <w:numId w:val="8"/>
-        </w:numPr>
-      </w:pPr>
-      <w:r>
-        <w:t>System closes the pop-up instruction window.</w:t>
-      </w:r>
+      <w:bookmarkEnd w:id="0"/>
     </w:p>
     <w:p>
       <w:pPr>
@@ -2516,7 +2788,6 @@
         <w:t xml:space="preserve">     None</w:t>
       </w:r>
     </w:p>
-    <w:p/>
     <w:p/>
     <w:sectPr>
       <w:pgSz w:w="12240" w:h="15840"/>
@@ -3265,6 +3536,36 @@
   </w:num>
   <w:num w:numId="8">
     <w:abstractNumId w:val="7"/>
+  </w:num>
+  <w:num w:numId="9">
+    <w:abstractNumId w:val="7"/>
+    <w:lvlOverride w:ilvl="0">
+      <w:startOverride w:val="1"/>
+    </w:lvlOverride>
+    <w:lvlOverride w:ilvl="1">
+      <w:startOverride w:val="1"/>
+    </w:lvlOverride>
+    <w:lvlOverride w:ilvl="2">
+      <w:startOverride w:val="1"/>
+    </w:lvlOverride>
+    <w:lvlOverride w:ilvl="3">
+      <w:startOverride w:val="1"/>
+    </w:lvlOverride>
+    <w:lvlOverride w:ilvl="4">
+      <w:startOverride w:val="1"/>
+    </w:lvlOverride>
+    <w:lvlOverride w:ilvl="5">
+      <w:startOverride w:val="1"/>
+    </w:lvlOverride>
+    <w:lvlOverride w:ilvl="6">
+      <w:startOverride w:val="1"/>
+    </w:lvlOverride>
+    <w:lvlOverride w:ilvl="7">
+      <w:startOverride w:val="1"/>
+    </w:lvlOverride>
+    <w:lvlOverride w:ilvl="8">
+      <w:startOverride w:val="1"/>
+    </w:lvlOverride>
   </w:num>
 </w:numbering>
 </file>

</xml_diff>

<commit_message>
Added use cases for exiting game
</commit_message>
<xml_diff>
--- a/RequirementsDoc/UseCases.docx
+++ b/RequirementsDoc/UseCases.docx
@@ -2592,7 +2592,7 @@
         <w:t xml:space="preserve"> Player </w:t>
       </w:r>
       <w:r>
-        <w:t>exits program while in an active game</w:t>
+        <w:t>exits program while in a game</w:t>
       </w:r>
       <w:r>
         <w:t>.</w:t>
@@ -2639,7 +2639,21 @@
         <w:t>Success End Condition:</w:t>
       </w:r>
       <w:r>
-        <w:t xml:space="preserve"> Player can look at discard pile.</w:t>
+        <w:t xml:space="preserve"> Player</w:t>
+      </w:r>
+      <w:r>
+        <w:t xml:space="preserve">’s program is </w:t>
+      </w:r>
+      <w:proofErr w:type="gramStart"/>
+      <w:r>
+        <w:t>closed,</w:t>
+      </w:r>
+      <w:proofErr w:type="gramEnd"/>
+      <w:r>
+        <w:t xml:space="preserve"> other players are returned to main menu</w:t>
+      </w:r>
+      <w:r>
+        <w:t>.</w:t>
       </w:r>
     </w:p>
     <w:p>
@@ -2661,7 +2675,13 @@
         <w:t>Trigger:</w:t>
       </w:r>
       <w:r>
-        <w:t xml:space="preserve"> User decides to look at discard pile.</w:t>
+        <w:t xml:space="preserve"> User decides to </w:t>
+      </w:r>
+      <w:r>
+        <w:t>exit game</w:t>
+      </w:r>
+      <w:r>
+        <w:t>.</w:t>
       </w:r>
     </w:p>
     <w:p>
@@ -2760,22 +2780,215 @@
     </w:p>
     <w:p>
       <w:pPr>
-        <w:pStyle w:val="ListParagraph"/>
-        <w:numPr>
-          <w:ilvl w:val="0"/>
-          <w:numId w:val="9"/>
+        <w:rPr>
+          <w:b/>
+        </w:rPr>
+      </w:pPr>
+      <w:r>
+        <w:rPr>
+          <w:b/>
+        </w:rPr>
+        <w:t>Extensions</w:t>
+      </w:r>
+    </w:p>
+    <w:p>
+      <w:r>
+        <w:t xml:space="preserve">     None</w:t>
+      </w:r>
+    </w:p>
+    <w:p/>
+    <w:p/>
+    <w:p/>
+    <w:p/>
+    <w:p/>
+    <w:p/>
+    <w:p/>
+    <w:p/>
+    <w:p/>
+    <w:p/>
+    <w:p/>
+    <w:p/>
+    <w:p/>
+    <w:p/>
+    <w:p>
+      <w:r>
+        <w:rPr>
+          <w:b/>
+        </w:rPr>
+        <w:lastRenderedPageBreak/>
+        <w:t xml:space="preserve">Use Case </w:t>
+      </w:r>
+      <w:r>
+        <w:rPr>
+          <w:b/>
+        </w:rPr>
+        <w:t>10</w:t>
+      </w:r>
+      <w:r>
+        <w:rPr>
+          <w:b/>
+        </w:rPr>
+        <w:t>:</w:t>
+      </w:r>
+      <w:r>
+        <w:t xml:space="preserve"> Player </w:t>
+      </w:r>
+      <w:r>
+        <w:t>exits program</w:t>
+      </w:r>
+    </w:p>
+    <w:p>
+      <w:r>
+        <w:rPr>
+          <w:b/>
+        </w:rPr>
+        <w:t>Context of use:</w:t>
+      </w:r>
+      <w:r>
+        <w:t xml:space="preserve"> Player exits program while </w:t>
+      </w:r>
+      <w:r>
+        <w:t>not in a</w:t>
+      </w:r>
+      <w:r>
+        <w:t xml:space="preserve"> game.</w:t>
+      </w:r>
+    </w:p>
+    <w:p>
+      <w:r>
+        <w:rPr>
+          <w:b/>
+        </w:rPr>
+        <w:t>Level:</w:t>
+      </w:r>
+      <w:r>
+        <w:t xml:space="preserve"> User-goal</w:t>
+      </w:r>
+    </w:p>
+    <w:p>
+      <w:r>
+        <w:rPr>
+          <w:b/>
+        </w:rPr>
+        <w:t>Primary Actor:</w:t>
+      </w:r>
+      <w:r>
+        <w:t xml:space="preserve"> Player</w:t>
+      </w:r>
+    </w:p>
+    <w:p>
+      <w:r>
+        <w:rPr>
+          <w:b/>
+        </w:rPr>
+        <w:t>Precondition:</w:t>
+      </w:r>
+      <w:r>
+        <w:t xml:space="preserve"> None</w:t>
+      </w:r>
+    </w:p>
+    <w:p>
+      <w:r>
+        <w:rPr>
+          <w:b/>
+        </w:rPr>
+        <w:t>Success End Condition:</w:t>
+      </w:r>
+      <w:r>
+        <w:t xml:space="preserve"> Playe</w:t>
+      </w:r>
+      <w:r>
+        <w:t>r’s program is closed</w:t>
+      </w:r>
+      <w:r>
+        <w:t>.</w:t>
+      </w:r>
+    </w:p>
+    <w:p>
+      <w:r>
+        <w:rPr>
+          <w:b/>
+        </w:rPr>
+        <w:t>Failed End Protection:</w:t>
+      </w:r>
+      <w:r>
+        <w:t xml:space="preserve"> None</w:t>
+      </w:r>
+    </w:p>
+    <w:p>
+      <w:r>
+        <w:rPr>
+          <w:b/>
+        </w:rPr>
+        <w:t>Trigger:</w:t>
+      </w:r>
+      <w:r>
+        <w:t xml:space="preserve"> User decides to</w:t>
+      </w:r>
+      <w:r>
+        <w:t xml:space="preserve"> exit program</w:t>
+      </w:r>
+      <w:r>
+        <w:t>.</w:t>
+      </w:r>
+    </w:p>
+    <w:p>
+      <w:pPr>
+        <w:rPr>
+          <w:b/>
+        </w:rPr>
+      </w:pPr>
+      <w:r>
+        <w:rPr>
+          <w:b/>
+        </w:rPr>
+        <w:t>Main Success Scenario</w:t>
+      </w:r>
+    </w:p>
+    <w:p>
+      <w:pPr>
+        <w:pStyle w:val="ListParagraph"/>
+        <w:numPr>
+          <w:ilvl w:val="0"/>
+          <w:numId w:val="10"/>
         </w:numPr>
         <w:spacing w:line="256" w:lineRule="auto"/>
+      </w:pPr>
+      <w:r>
+        <w:t>Player clicks “Close”.</w:t>
+      </w:r>
+    </w:p>
+    <w:p>
+      <w:pPr>
+        <w:pStyle w:val="ListParagraph"/>
+        <w:numPr>
+          <w:ilvl w:val="0"/>
+          <w:numId w:val="10"/>
+        </w:numPr>
+        <w:spacing w:line="256" w:lineRule="auto"/>
+      </w:pPr>
+      <w:r>
+        <w:t>System closes the players program</w:t>
+      </w:r>
+      <w:r>
+        <w:t>.</w:t>
+      </w:r>
+    </w:p>
+    <w:p>
+      <w:pPr>
+        <w:pStyle w:val="ListParagraph"/>
+        <w:spacing w:line="256" w:lineRule="auto"/>
+        <w:ind w:left="0"/>
+      </w:pPr>
+    </w:p>
+    <w:p>
+      <w:pPr>
+        <w:pStyle w:val="ListParagraph"/>
+        <w:spacing w:line="256" w:lineRule="auto"/>
+        <w:ind w:left="0"/>
       </w:pPr>
       <w:bookmarkStart w:id="0" w:name="_GoBack"/>
       <w:bookmarkEnd w:id="0"/>
-    </w:p>
-    <w:p>
-      <w:pPr>
-        <w:rPr>
-          <w:b/>
-        </w:rPr>
-      </w:pPr>
       <w:r>
         <w:rPr>
           <w:b/>
@@ -2802,6 +3015,95 @@
 <file path=word/numbering.xml><?xml version="1.0" encoding="utf-8"?>
 <w:numbering xmlns:wpc="http://schemas.microsoft.com/office/word/2010/wordprocessingCanvas" xmlns:cx="http://schemas.microsoft.com/office/drawing/2014/chartex" xmlns:cx1="http://schemas.microsoft.com/office/drawing/2015/9/8/chartex" xmlns:cx2="http://schemas.microsoft.com/office/drawing/2015/10/21/chartex" xmlns:cx3="http://schemas.microsoft.com/office/drawing/2016/5/9/chartex" xmlns:cx4="http://schemas.microsoft.com/office/drawing/2016/5/10/chartex" xmlns:cx5="http://schemas.microsoft.com/office/drawing/2016/5/11/chartex" xmlns:cx6="http://schemas.microsoft.com/office/drawing/2016/5/12/chartex" xmlns:cx7="http://schemas.microsoft.com/office/drawing/2016/5/13/chartex" xmlns:cx8="http://schemas.microsoft.com/office/drawing/2016/5/14/chartex" xmlns:mc="http://schemas.openxmlformats.org/markup-compatibility/2006" xmlns:aink="http://schemas.microsoft.com/office/drawing/2016/ink" xmlns:am3d="http://schemas.microsoft.com/office/drawing/2017/model3d" xmlns:o="urn:schemas-microsoft-com:office:office" xmlns:r="http://schemas.openxmlformats.org/officeDocument/2006/relationships" xmlns:m="http://schemas.openxmlformats.org/officeDocument/2006/math" xmlns:v="urn:schemas-microsoft-com:vml" xmlns:wp14="http://schemas.microsoft.com/office/word/2010/wordprocessingDrawing" xmlns:wp="http://schemas.openxmlformats.org/drawingml/2006/wordprocessingDrawing" xmlns:w10="urn:schemas-microsoft-com:office:word" xmlns:w="http://schemas.openxmlformats.org/wordprocessingml/2006/main" xmlns:w14="http://schemas.microsoft.com/office/word/2010/wordml" xmlns:w15="http://schemas.microsoft.com/office/word/2012/wordml" xmlns:w16cid="http://schemas.microsoft.com/office/word/2016/wordml/cid" xmlns:w16se="http://schemas.microsoft.com/office/word/2015/wordml/symex" xmlns:wpg="http://schemas.microsoft.com/office/word/2010/wordprocessingGroup" xmlns:wpi="http://schemas.microsoft.com/office/word/2010/wordprocessingInk" xmlns:wne="http://schemas.microsoft.com/office/word/2006/wordml" xmlns:wps="http://schemas.microsoft.com/office/word/2010/wordprocessingShape" mc:Ignorable="w14 w15 w16se w16cid wp14">
   <w:abstractNum w:abstractNumId="0" w15:restartNumberingAfterBreak="0">
+    <w:nsid w:val="05DF7665"/>
+    <w:multiLevelType w:val="hybridMultilevel"/>
+    <w:tmpl w:val="1EF03B14"/>
+    <w:lvl w:ilvl="0" w:tplc="0409000F">
+      <w:start w:val="1"/>
+      <w:numFmt w:val="decimal"/>
+      <w:lvlText w:val="%1."/>
+      <w:lvlJc w:val="left"/>
+      <w:pPr>
+        <w:ind w:left="720" w:hanging="360"/>
+      </w:pPr>
+      <w:rPr>
+        <w:rFonts w:hint="default"/>
+      </w:rPr>
+    </w:lvl>
+    <w:lvl w:ilvl="1" w:tplc="04090019" w:tentative="1">
+      <w:start w:val="1"/>
+      <w:numFmt w:val="lowerLetter"/>
+      <w:lvlText w:val="%2."/>
+      <w:lvlJc w:val="left"/>
+      <w:pPr>
+        <w:ind w:left="1440" w:hanging="360"/>
+      </w:pPr>
+    </w:lvl>
+    <w:lvl w:ilvl="2" w:tplc="0409001B" w:tentative="1">
+      <w:start w:val="1"/>
+      <w:numFmt w:val="lowerRoman"/>
+      <w:lvlText w:val="%3."/>
+      <w:lvlJc w:val="right"/>
+      <w:pPr>
+        <w:ind w:left="2160" w:hanging="180"/>
+      </w:pPr>
+    </w:lvl>
+    <w:lvl w:ilvl="3" w:tplc="0409000F" w:tentative="1">
+      <w:start w:val="1"/>
+      <w:numFmt w:val="decimal"/>
+      <w:lvlText w:val="%4."/>
+      <w:lvlJc w:val="left"/>
+      <w:pPr>
+        <w:ind w:left="2880" w:hanging="360"/>
+      </w:pPr>
+    </w:lvl>
+    <w:lvl w:ilvl="4" w:tplc="04090019" w:tentative="1">
+      <w:start w:val="1"/>
+      <w:numFmt w:val="lowerLetter"/>
+      <w:lvlText w:val="%5."/>
+      <w:lvlJc w:val="left"/>
+      <w:pPr>
+        <w:ind w:left="3600" w:hanging="360"/>
+      </w:pPr>
+    </w:lvl>
+    <w:lvl w:ilvl="5" w:tplc="0409001B" w:tentative="1">
+      <w:start w:val="1"/>
+      <w:numFmt w:val="lowerRoman"/>
+      <w:lvlText w:val="%6."/>
+      <w:lvlJc w:val="right"/>
+      <w:pPr>
+        <w:ind w:left="4320" w:hanging="180"/>
+      </w:pPr>
+    </w:lvl>
+    <w:lvl w:ilvl="6" w:tplc="0409000F" w:tentative="1">
+      <w:start w:val="1"/>
+      <w:numFmt w:val="decimal"/>
+      <w:lvlText w:val="%7."/>
+      <w:lvlJc w:val="left"/>
+      <w:pPr>
+        <w:ind w:left="5040" w:hanging="360"/>
+      </w:pPr>
+    </w:lvl>
+    <w:lvl w:ilvl="7" w:tplc="04090019" w:tentative="1">
+      <w:start w:val="1"/>
+      <w:numFmt w:val="lowerLetter"/>
+      <w:lvlText w:val="%8."/>
+      <w:lvlJc w:val="left"/>
+      <w:pPr>
+        <w:ind w:left="5760" w:hanging="360"/>
+      </w:pPr>
+    </w:lvl>
+    <w:lvl w:ilvl="8" w:tplc="0409001B" w:tentative="1">
+      <w:start w:val="1"/>
+      <w:numFmt w:val="lowerRoman"/>
+      <w:lvlText w:val="%9."/>
+      <w:lvlJc w:val="right"/>
+      <w:pPr>
+        <w:ind w:left="6480" w:hanging="180"/>
+      </w:pPr>
+    </w:lvl>
+  </w:abstractNum>
+  <w:abstractNum w:abstractNumId="1" w15:restartNumberingAfterBreak="0">
     <w:nsid w:val="0ABC0099"/>
     <w:multiLevelType w:val="hybridMultilevel"/>
     <w:tmpl w:val="1EF03B14"/>
@@ -2890,7 +3192,7 @@
       </w:pPr>
     </w:lvl>
   </w:abstractNum>
-  <w:abstractNum w:abstractNumId="1" w15:restartNumberingAfterBreak="0">
+  <w:abstractNum w:abstractNumId="2" w15:restartNumberingAfterBreak="0">
     <w:nsid w:val="1B361DA6"/>
     <w:multiLevelType w:val="hybridMultilevel"/>
     <w:tmpl w:val="1EF03B14"/>
@@ -2979,7 +3281,7 @@
       </w:pPr>
     </w:lvl>
   </w:abstractNum>
-  <w:abstractNum w:abstractNumId="2" w15:restartNumberingAfterBreak="0">
+  <w:abstractNum w:abstractNumId="3" w15:restartNumberingAfterBreak="0">
     <w:nsid w:val="202C6B95"/>
     <w:multiLevelType w:val="hybridMultilevel"/>
     <w:tmpl w:val="1EF03B14"/>
@@ -3068,7 +3370,7 @@
       </w:pPr>
     </w:lvl>
   </w:abstractNum>
-  <w:abstractNum w:abstractNumId="3" w15:restartNumberingAfterBreak="0">
+  <w:abstractNum w:abstractNumId="4" w15:restartNumberingAfterBreak="0">
     <w:nsid w:val="24807B1C"/>
     <w:multiLevelType w:val="hybridMultilevel"/>
     <w:tmpl w:val="1EF03B14"/>
@@ -3157,7 +3459,7 @@
       </w:pPr>
     </w:lvl>
   </w:abstractNum>
-  <w:abstractNum w:abstractNumId="4" w15:restartNumberingAfterBreak="0">
+  <w:abstractNum w:abstractNumId="5" w15:restartNumberingAfterBreak="0">
     <w:nsid w:val="2BD71F95"/>
     <w:multiLevelType w:val="hybridMultilevel"/>
     <w:tmpl w:val="1EF03B14"/>
@@ -3246,7 +3548,7 @@
       </w:pPr>
     </w:lvl>
   </w:abstractNum>
-  <w:abstractNum w:abstractNumId="5" w15:restartNumberingAfterBreak="0">
+  <w:abstractNum w:abstractNumId="6" w15:restartNumberingAfterBreak="0">
     <w:nsid w:val="2D2D4BEF"/>
     <w:multiLevelType w:val="hybridMultilevel"/>
     <w:tmpl w:val="1EF03B14"/>
@@ -3335,7 +3637,7 @@
       </w:pPr>
     </w:lvl>
   </w:abstractNum>
-  <w:abstractNum w:abstractNumId="6" w15:restartNumberingAfterBreak="0">
+  <w:abstractNum w:abstractNumId="7" w15:restartNumberingAfterBreak="0">
     <w:nsid w:val="32702271"/>
     <w:multiLevelType w:val="hybridMultilevel"/>
     <w:tmpl w:val="1EF03B14"/>
@@ -3424,7 +3726,7 @@
       </w:pPr>
     </w:lvl>
   </w:abstractNum>
-  <w:abstractNum w:abstractNumId="7" w15:restartNumberingAfterBreak="0">
+  <w:abstractNum w:abstractNumId="8" w15:restartNumberingAfterBreak="0">
     <w:nsid w:val="4EA43E83"/>
     <w:multiLevelType w:val="hybridMultilevel"/>
     <w:tmpl w:val="1EF03B14"/>
@@ -3514,31 +3816,31 @@
     </w:lvl>
   </w:abstractNum>
   <w:num w:numId="1">
+    <w:abstractNumId w:val="7"/>
+  </w:num>
+  <w:num w:numId="2">
     <w:abstractNumId w:val="6"/>
   </w:num>
-  <w:num w:numId="2">
+  <w:num w:numId="3">
     <w:abstractNumId w:val="5"/>
   </w:num>
-  <w:num w:numId="3">
+  <w:num w:numId="4">
+    <w:abstractNumId w:val="3"/>
+  </w:num>
+  <w:num w:numId="5">
+    <w:abstractNumId w:val="2"/>
+  </w:num>
+  <w:num w:numId="6">
+    <w:abstractNumId w:val="1"/>
+  </w:num>
+  <w:num w:numId="7">
     <w:abstractNumId w:val="4"/>
   </w:num>
-  <w:num w:numId="4">
-    <w:abstractNumId w:val="2"/>
-  </w:num>
-  <w:num w:numId="5">
-    <w:abstractNumId w:val="1"/>
-  </w:num>
-  <w:num w:numId="6">
-    <w:abstractNumId w:val="0"/>
-  </w:num>
-  <w:num w:numId="7">
-    <w:abstractNumId w:val="3"/>
-  </w:num>
   <w:num w:numId="8">
-    <w:abstractNumId w:val="7"/>
+    <w:abstractNumId w:val="8"/>
   </w:num>
   <w:num w:numId="9">
-    <w:abstractNumId w:val="7"/>
+    <w:abstractNumId w:val="8"/>
     <w:lvlOverride w:ilvl="0">
       <w:startOverride w:val="1"/>
     </w:lvlOverride>
@@ -3566,6 +3868,9 @@
     <w:lvlOverride w:ilvl="8">
       <w:startOverride w:val="1"/>
     </w:lvlOverride>
+  </w:num>
+  <w:num w:numId="10">
+    <w:abstractNumId w:val="0"/>
   </w:num>
 </w:numbering>
 </file>

</xml_diff>